<commit_message>
autowrie annotation in spring boot
</commit_message>
<xml_diff>
--- a/Spring core.docx
+++ b/Spring core.docx
@@ -551,11 +551,6 @@
       </w:r>
     </w:p>
     <w:p>
-      <w:pPr>
-        <w:rPr>
-          <w:szCs w:val="22"/>
-        </w:rPr>
-      </w:pPr>
       <w:hyperlink r:id="rId5" w:history="1">
         <w:r>
           <w:rPr>
@@ -564,8 +559,135 @@
           <w:t>https://github.com/navinreddy20/Spring_Course/tree/master/1%20firstproj</w:t>
         </w:r>
       </w:hyperlink>
+    </w:p>
+    <w:p>
+      <w:proofErr w:type="gramStart"/>
+      <w:r>
+        <w:t>some</w:t>
+      </w:r>
+      <w:proofErr w:type="gramEnd"/>
+      <w:r>
+        <w:t xml:space="preserve"> of the annotations used are @component on bean class indicating object should be created by spring frame work </w:t>
+      </w:r>
+    </w:p>
+    <w:p>
+      <w:r>
+        <w:t>@</w:t>
+      </w:r>
+      <w:proofErr w:type="spellStart"/>
+      <w:r>
+        <w:t>Autowired</w:t>
+      </w:r>
+      <w:proofErr w:type="spellEnd"/>
+      <w:r>
+        <w:t xml:space="preserve"> </w:t>
+      </w:r>
+      <w:proofErr w:type="gramStart"/>
+      <w:r>
+        <w:t>-</w:t>
+      </w:r>
+      <w:r>
+        <w:rPr>
+          <w:rFonts w:ascii="Consolas" w:hAnsi="Consolas" w:cs="Consolas"/>
+          <w:color w:val="3F7F5F"/>
+          <w:sz w:val="20"/>
+          <w:shd w:val="clear" w:color="auto" w:fill="E8F2FE"/>
+        </w:rPr>
+        <w:t xml:space="preserve"> </w:t>
+      </w:r>
+      <w:r>
+        <w:rPr>
+          <w:rFonts w:ascii="Consolas" w:hAnsi="Consolas" w:cs="Consolas"/>
+          <w:color w:val="3F7F5F"/>
+          <w:sz w:val="20"/>
+          <w:shd w:val="clear" w:color="auto" w:fill="E8F2FE"/>
+        </w:rPr>
+        <w:t xml:space="preserve"> </w:t>
+      </w:r>
+      <w:proofErr w:type="spellStart"/>
+      <w:r>
+        <w:rPr>
+          <w:rFonts w:ascii="Consolas" w:hAnsi="Consolas" w:cs="Consolas"/>
+          <w:color w:val="3F7F5F"/>
+          <w:sz w:val="20"/>
+          <w:u w:val="single"/>
+          <w:shd w:val="clear" w:color="auto" w:fill="E8F2FE"/>
+        </w:rPr>
+        <w:t>insted</w:t>
+      </w:r>
+      <w:proofErr w:type="spellEnd"/>
+      <w:proofErr w:type="gramEnd"/>
+      <w:r>
+        <w:rPr>
+          <w:rFonts w:ascii="Consolas" w:hAnsi="Consolas" w:cs="Consolas"/>
+          <w:color w:val="3F7F5F"/>
+          <w:sz w:val="20"/>
+          <w:shd w:val="clear" w:color="auto" w:fill="E8F2FE"/>
+        </w:rPr>
+        <w:t xml:space="preserve"> of we creating object </w:t>
+      </w:r>
+      <w:proofErr w:type="spellStart"/>
+      <w:r>
+        <w:rPr>
+          <w:rFonts w:ascii="Consolas" w:hAnsi="Consolas" w:cs="Consolas"/>
+          <w:color w:val="3F7F5F"/>
+          <w:sz w:val="20"/>
+          <w:u w:val="single"/>
+          <w:shd w:val="clear" w:color="auto" w:fill="E8F2FE"/>
+        </w:rPr>
+        <w:t>manualy</w:t>
+      </w:r>
+      <w:proofErr w:type="spellEnd"/>
+      <w:r>
+        <w:rPr>
+          <w:rFonts w:ascii="Consolas" w:hAnsi="Consolas" w:cs="Consolas"/>
+          <w:color w:val="3F7F5F"/>
+          <w:sz w:val="20"/>
+          <w:shd w:val="clear" w:color="auto" w:fill="E8F2FE"/>
+        </w:rPr>
+        <w:t xml:space="preserve"> </w:t>
+      </w:r>
+      <w:proofErr w:type="spellStart"/>
+      <w:r>
+        <w:rPr>
+          <w:rFonts w:ascii="Consolas" w:hAnsi="Consolas" w:cs="Consolas"/>
+          <w:color w:val="3F7F5F"/>
+          <w:sz w:val="20"/>
+          <w:u w:val="single"/>
+          <w:shd w:val="clear" w:color="auto" w:fill="E8F2FE"/>
+        </w:rPr>
+        <w:t>autowired</w:t>
+      </w:r>
+      <w:proofErr w:type="spellEnd"/>
+      <w:r>
+        <w:rPr>
+          <w:rFonts w:ascii="Consolas" w:hAnsi="Consolas" w:cs="Consolas"/>
+          <w:color w:val="3F7F5F"/>
+          <w:sz w:val="20"/>
+          <w:shd w:val="clear" w:color="auto" w:fill="E8F2FE"/>
+        </w:rPr>
+        <w:t xml:space="preserve"> is used</w:t>
+      </w:r>
+      <w:r>
+        <w:rPr>
+          <w:rFonts w:ascii="Consolas" w:hAnsi="Consolas" w:cs="Consolas"/>
+          <w:color w:val="3F7F5F"/>
+          <w:sz w:val="20"/>
+          <w:shd w:val="clear" w:color="auto" w:fill="E8F2FE"/>
+        </w:rPr>
+        <w:t xml:space="preserve"> for dependency inj</w:t>
+      </w:r>
       <w:bookmarkStart w:id="0" w:name="_GoBack"/>
       <w:bookmarkEnd w:id="0"/>
+      <w:r>
+        <w:rPr>
+          <w:rFonts w:ascii="Consolas" w:hAnsi="Consolas" w:cs="Consolas"/>
+          <w:color w:val="3F7F5F"/>
+          <w:sz w:val="20"/>
+          <w:shd w:val="clear" w:color="auto" w:fill="E8F2FE"/>
+        </w:rPr>
+        <w:t>estion</w:t>
+      </w:r>
     </w:p>
     <w:p>
       <w:pPr>
@@ -1345,6 +1467,18 @@
       <w:u w:val="single"/>
     </w:rPr>
   </w:style>
+  <w:style w:type="character" w:styleId="FollowedHyperlink">
+    <w:name w:val="FollowedHyperlink"/>
+    <w:basedOn w:val="DefaultParagraphFont"/>
+    <w:uiPriority w:val="99"/>
+    <w:semiHidden/>
+    <w:unhideWhenUsed/>
+    <w:rsid w:val="00391CF3"/>
+    <w:rPr>
+      <w:color w:val="954F72" w:themeColor="followedHyperlink"/>
+      <w:u w:val="single"/>
+    </w:rPr>
+  </w:style>
 </w:styles>
 </file>
 
@@ -1412,6 +1546,13 @@
     <w:pitch w:val="variable"/>
     <w:sig w:usb0="E4002EFF" w:usb1="C000E47F" w:usb2="00000009" w:usb3="00000000" w:csb0="000001FF" w:csb1="00000000"/>
   </w:font>
+  <w:font w:name="Consolas">
+    <w:panose1 w:val="020B0609020204030204"/>
+    <w:charset w:val="00"/>
+    <w:family w:val="modern"/>
+    <w:pitch w:val="fixed"/>
+    <w:sig w:usb0="E00006FF" w:usb1="0000FCFF" w:usb2="00000001" w:usb3="00000000" w:csb0="0000019F" w:csb1="00000000"/>
+  </w:font>
 </w:fonts>
 </file>
 
@@ -1430,7 +1571,7 @@
   </w:compat>
   <w:rsids>
     <w:rsidRoot w:val="0056001C"/>
-    <w:rsid w:val="00327AF8"/>
+    <w:rsid w:val="000B1EC9"/>
     <w:rsid w:val="0056001C"/>
   </w:rsids>
   <m:mathPr>

</xml_diff>

<commit_message>
simple project using spring frame work using .xml file for creating objects
</commit_message>
<xml_diff>
--- a/Spring core.docx
+++ b/Spring core.docx
@@ -675,10 +675,9 @@
           <w:sz w:val="20"/>
           <w:shd w:val="clear" w:color="auto" w:fill="E8F2FE"/>
         </w:rPr>
-        <w:t xml:space="preserve"> for dependency inj</w:t>
-      </w:r>
-      <w:bookmarkStart w:id="0" w:name="_GoBack"/>
-      <w:bookmarkEnd w:id="0"/>
+        <w:t xml:space="preserve"> for dependency </w:t>
+      </w:r>
+      <w:proofErr w:type="spellStart"/>
       <w:r>
         <w:rPr>
           <w:rFonts w:ascii="Consolas" w:hAnsi="Consolas" w:cs="Consolas"/>
@@ -686,8 +685,9 @@
           <w:sz w:val="20"/>
           <w:shd w:val="clear" w:color="auto" w:fill="E8F2FE"/>
         </w:rPr>
-        <w:t>estion</w:t>
-      </w:r>
+        <w:t>injestion</w:t>
+      </w:r>
+      <w:proofErr w:type="spellEnd"/>
     </w:p>
     <w:p>
       <w:pPr>
@@ -698,6 +698,9 @@
     </w:p>
     <w:p>
       <w:pPr>
+        <w:pBdr>
+          <w:bottom w:val="single" w:sz="6" w:space="1" w:color="auto"/>
+        </w:pBdr>
         <w:rPr>
           <w:sz w:val="36"/>
           <w:szCs w:val="36"/>
@@ -707,35 +710,65 @@
     <w:p>
       <w:pPr>
         <w:rPr>
-          <w:b/>
           <w:sz w:val="36"/>
           <w:szCs w:val="36"/>
         </w:rPr>
       </w:pPr>
+      <w:r>
+        <w:rPr>
+          <w:sz w:val="36"/>
+          <w:szCs w:val="36"/>
+        </w:rPr>
+        <w:t>Hello world program describing spring core –</w:t>
+      </w:r>
+      <w:proofErr w:type="spellStart"/>
+      <w:r>
+        <w:rPr>
+          <w:sz w:val="36"/>
+          <w:szCs w:val="36"/>
+        </w:rPr>
+        <w:t>ioc</w:t>
+      </w:r>
+      <w:proofErr w:type="spellEnd"/>
+      <w:r>
+        <w:rPr>
+          <w:sz w:val="36"/>
+          <w:szCs w:val="36"/>
+        </w:rPr>
+        <w:t xml:space="preserve"> </w:t>
+      </w:r>
+      <w:proofErr w:type="gramStart"/>
+      <w:r>
+        <w:rPr>
+          <w:sz w:val="36"/>
+          <w:szCs w:val="36"/>
+        </w:rPr>
+        <w:t>using</w:t>
+      </w:r>
+      <w:r>
+        <w:rPr>
+          <w:sz w:val="36"/>
+          <w:szCs w:val="36"/>
+        </w:rPr>
+        <w:t xml:space="preserve">  spring</w:t>
+      </w:r>
+      <w:proofErr w:type="gramEnd"/>
+      <w:r>
+        <w:rPr>
+          <w:sz w:val="36"/>
+          <w:szCs w:val="36"/>
+        </w:rPr>
+        <w:t>:</w:t>
+      </w:r>
     </w:p>
     <w:p>
-      <w:r>
-        <w:t>Hello world program describing spring core –</w:t>
-      </w:r>
-      <w:proofErr w:type="spellStart"/>
-      <w:r>
-        <w:t>ioc</w:t>
-      </w:r>
-      <w:proofErr w:type="spellEnd"/>
-      <w:r>
-        <w:t xml:space="preserve"> </w:t>
-      </w:r>
-      <w:proofErr w:type="gramStart"/>
-      <w:r>
-        <w:t>using</w:t>
-      </w:r>
-      <w:r>
-        <w:t xml:space="preserve">  spring</w:t>
-      </w:r>
-      <w:proofErr w:type="gramEnd"/>
-      <w:r>
-        <w:t>:</w:t>
-      </w:r>
+      <w:pPr>
+        <w:rPr>
+          <w:szCs w:val="22"/>
+        </w:rPr>
+      </w:pPr>
+      <w:bookmarkStart w:id="0" w:name="_GoBack"/>
+      <w:bookmarkEnd w:id="0"/>
     </w:p>
     <w:p/>
     <w:p/>
@@ -1571,8 +1604,8 @@
   </w:compat>
   <w:rsids>
     <w:rsidRoot w:val="0056001C"/>
-    <w:rsid w:val="000B1EC9"/>
     <w:rsid w:val="0056001C"/>
+    <w:rsid w:val="00AB2E67"/>
   </w:rsids>
   <m:mathPr>
     <m:mathFont m:val="Cambria Math"/>

</xml_diff>

<commit_message>
steps to  create spring and spring boot project
</commit_message>
<xml_diff>
--- a/Spring core.docx
+++ b/Spring core.docx
@@ -571,6 +571,14 @@
       </w:r>
     </w:p>
     <w:p>
+      <w:pPr>
+        <w:rPr>
+          <w:rFonts w:ascii="Consolas" w:hAnsi="Consolas" w:cs="Consolas"/>
+          <w:color w:val="3F7F5F"/>
+          <w:sz w:val="20"/>
+          <w:shd w:val="clear" w:color="auto" w:fill="E8F2FE"/>
+        </w:rPr>
+      </w:pPr>
       <w:r>
         <w:t>@</w:t>
       </w:r>
@@ -692,9 +700,220 @@
     <w:p>
       <w:pPr>
         <w:rPr>
-          <w:szCs w:val="22"/>
+          <w:sz w:val="28"/>
+          <w:szCs w:val="28"/>
         </w:rPr>
       </w:pPr>
+      <w:r>
+        <w:rPr>
+          <w:sz w:val="28"/>
+          <w:szCs w:val="28"/>
+        </w:rPr>
+        <w:t>Steps to create simple spring boot project</w:t>
+      </w:r>
+      <w:r>
+        <w:rPr>
+          <w:sz w:val="28"/>
+          <w:szCs w:val="28"/>
+        </w:rPr>
+        <w:t>:</w:t>
+      </w:r>
+    </w:p>
+    <w:p>
+      <w:pPr>
+        <w:rPr>
+          <w:sz w:val="28"/>
+          <w:szCs w:val="28"/>
+        </w:rPr>
+      </w:pPr>
+      <w:r>
+        <w:rPr>
+          <w:sz w:val="28"/>
+          <w:szCs w:val="28"/>
+        </w:rPr>
+        <w:t>Step1 -Create spring starter project from spring.io</w:t>
+      </w:r>
+    </w:p>
+    <w:p>
+      <w:pPr>
+        <w:rPr>
+          <w:sz w:val="28"/>
+          <w:szCs w:val="28"/>
+        </w:rPr>
+      </w:pPr>
+      <w:r>
+        <w:rPr>
+          <w:sz w:val="28"/>
+          <w:szCs w:val="28"/>
+        </w:rPr>
+        <w:t xml:space="preserve">Step2 </w:t>
+      </w:r>
+      <w:r>
+        <w:rPr>
+          <w:sz w:val="28"/>
+          <w:szCs w:val="28"/>
+        </w:rPr>
+        <w:t>–use @</w:t>
+      </w:r>
+      <w:proofErr w:type="spellStart"/>
+      <w:r>
+        <w:rPr>
+          <w:sz w:val="28"/>
+          <w:szCs w:val="28"/>
+        </w:rPr>
+        <w:t>componet</w:t>
+      </w:r>
+      <w:proofErr w:type="spellEnd"/>
+      <w:r>
+        <w:rPr>
+          <w:sz w:val="28"/>
+          <w:szCs w:val="28"/>
+        </w:rPr>
+        <w:t xml:space="preserve"> to bean classes   to indicate that spring </w:t>
+      </w:r>
+      <w:proofErr w:type="gramStart"/>
+      <w:r>
+        <w:rPr>
+          <w:sz w:val="28"/>
+          <w:szCs w:val="28"/>
+        </w:rPr>
+        <w:t>container  has</w:t>
+      </w:r>
+      <w:proofErr w:type="gramEnd"/>
+      <w:r>
+        <w:rPr>
+          <w:sz w:val="28"/>
+          <w:szCs w:val="28"/>
+        </w:rPr>
+        <w:t xml:space="preserve"> to take care of this object</w:t>
+      </w:r>
+    </w:p>
+    <w:p>
+      <w:pPr>
+        <w:rPr>
+          <w:sz w:val="28"/>
+          <w:szCs w:val="28"/>
+        </w:rPr>
+      </w:pPr>
+      <w:r>
+        <w:rPr>
+          <w:sz w:val="28"/>
+          <w:szCs w:val="28"/>
+        </w:rPr>
+        <w:t>Step 3- use @</w:t>
+      </w:r>
+      <w:proofErr w:type="spellStart"/>
+      <w:r>
+        <w:rPr>
+          <w:sz w:val="28"/>
+          <w:szCs w:val="28"/>
+        </w:rPr>
+        <w:t>Autowired</w:t>
+      </w:r>
+      <w:proofErr w:type="spellEnd"/>
+      <w:r>
+        <w:rPr>
+          <w:sz w:val="28"/>
+          <w:szCs w:val="28"/>
+        </w:rPr>
+        <w:t xml:space="preserve"> if there is any dependency. </w:t>
+      </w:r>
+      <w:r>
+        <w:rPr>
+          <w:sz w:val="28"/>
+          <w:szCs w:val="28"/>
+        </w:rPr>
+        <w:t>I.e.</w:t>
+      </w:r>
+      <w:r>
+        <w:rPr>
+          <w:sz w:val="28"/>
+          <w:szCs w:val="28"/>
+        </w:rPr>
+        <w:t xml:space="preserve"> if there is any need to </w:t>
+      </w:r>
+      <w:r>
+        <w:rPr>
+          <w:sz w:val="28"/>
+          <w:szCs w:val="28"/>
+        </w:rPr>
+        <w:t>initialize</w:t>
+      </w:r>
+      <w:r>
+        <w:rPr>
+          <w:sz w:val="28"/>
+          <w:szCs w:val="28"/>
+        </w:rPr>
+        <w:t xml:space="preserve"> </w:t>
+      </w:r>
+      <w:proofErr w:type="spellStart"/>
+      <w:proofErr w:type="gramStart"/>
+      <w:r>
+        <w:rPr>
+          <w:sz w:val="28"/>
+          <w:szCs w:val="28"/>
+        </w:rPr>
+        <w:t>a</w:t>
+      </w:r>
+      <w:proofErr w:type="spellEnd"/>
+      <w:r>
+        <w:rPr>
+          <w:sz w:val="28"/>
+          <w:szCs w:val="28"/>
+        </w:rPr>
+        <w:t xml:space="preserve">  object</w:t>
+      </w:r>
+      <w:proofErr w:type="gramEnd"/>
+      <w:r>
+        <w:rPr>
+          <w:sz w:val="28"/>
+          <w:szCs w:val="28"/>
+        </w:rPr>
+        <w:t xml:space="preserve"> of one class inside another class</w:t>
+      </w:r>
+    </w:p>
+    <w:p>
+      <w:pPr>
+        <w:rPr>
+          <w:sz w:val="28"/>
+          <w:szCs w:val="28"/>
+        </w:rPr>
+      </w:pPr>
+      <w:r>
+        <w:rPr>
+          <w:sz w:val="28"/>
+          <w:szCs w:val="28"/>
+        </w:rPr>
+        <w:t xml:space="preserve">Step 4-run method give </w:t>
+      </w:r>
+      <w:r>
+        <w:rPr>
+          <w:sz w:val="28"/>
+          <w:szCs w:val="28"/>
+        </w:rPr>
+        <w:t>application context</w:t>
+      </w:r>
+      <w:r>
+        <w:rPr>
+          <w:sz w:val="28"/>
+          <w:szCs w:val="28"/>
+        </w:rPr>
+        <w:t xml:space="preserve"> contained which can be used to get /</w:t>
+      </w:r>
+      <w:r>
+        <w:rPr>
+          <w:sz w:val="28"/>
+          <w:szCs w:val="28"/>
+        </w:rPr>
+        <w:t>initialize</w:t>
+      </w:r>
+      <w:r>
+        <w:rPr>
+          <w:sz w:val="28"/>
+          <w:szCs w:val="28"/>
+        </w:rPr>
+        <w:t xml:space="preserve"> object of class</w:t>
+      </w:r>
     </w:p>
     <w:p>
       <w:pPr>
@@ -764,11 +983,274 @@
     <w:p>
       <w:pPr>
         <w:rPr>
-          <w:szCs w:val="22"/>
+          <w:sz w:val="28"/>
+          <w:szCs w:val="28"/>
+        </w:rPr>
+      </w:pPr>
+      <w:r>
+        <w:rPr>
+          <w:sz w:val="28"/>
+          <w:szCs w:val="28"/>
+        </w:rPr>
+        <w:t>Steps to create</w:t>
+      </w:r>
+      <w:r>
+        <w:rPr>
+          <w:sz w:val="28"/>
+          <w:szCs w:val="28"/>
+        </w:rPr>
+        <w:t xml:space="preserve"> simple spring project:</w:t>
+      </w:r>
+    </w:p>
+    <w:p>
+      <w:pPr>
+        <w:rPr>
+          <w:sz w:val="28"/>
+          <w:szCs w:val="28"/>
+        </w:rPr>
+      </w:pPr>
+      <w:r>
+        <w:rPr>
+          <w:sz w:val="28"/>
+          <w:szCs w:val="28"/>
+        </w:rPr>
+        <w:t>Step1- create a maven project</w:t>
+      </w:r>
+    </w:p>
+    <w:p>
+      <w:pPr>
+        <w:rPr>
+          <w:sz w:val="28"/>
+          <w:szCs w:val="28"/>
+        </w:rPr>
+      </w:pPr>
+      <w:r>
+        <w:rPr>
+          <w:sz w:val="28"/>
+          <w:szCs w:val="28"/>
+        </w:rPr>
+        <w:t>Step 2- create bean class to be used</w:t>
+      </w:r>
+    </w:p>
+    <w:p>
+      <w:pPr>
+        <w:rPr>
+          <w:sz w:val="28"/>
+          <w:szCs w:val="28"/>
+        </w:rPr>
+      </w:pPr>
+      <w:r>
+        <w:rPr>
+          <w:sz w:val="28"/>
+          <w:szCs w:val="28"/>
+        </w:rPr>
+        <w:t xml:space="preserve">Step 3- add spring context maven dependency to </w:t>
+      </w:r>
+      <w:proofErr w:type="spellStart"/>
+      <w:r>
+        <w:rPr>
+          <w:sz w:val="28"/>
+          <w:szCs w:val="28"/>
+        </w:rPr>
+        <w:t>there</w:t>
+      </w:r>
+      <w:proofErr w:type="spellEnd"/>
+      <w:r>
+        <w:rPr>
+          <w:sz w:val="28"/>
+          <w:szCs w:val="28"/>
+        </w:rPr>
+        <w:t xml:space="preserve"> pom.xml. </w:t>
+      </w:r>
+      <w:proofErr w:type="gramStart"/>
+      <w:r>
+        <w:rPr>
+          <w:sz w:val="28"/>
+          <w:szCs w:val="28"/>
+        </w:rPr>
+        <w:t>this</w:t>
+      </w:r>
+      <w:proofErr w:type="gramEnd"/>
+      <w:r>
+        <w:rPr>
+          <w:sz w:val="28"/>
+          <w:szCs w:val="28"/>
+        </w:rPr>
+        <w:t xml:space="preserve"> help us to use spring frame work and functions, classes etc. in spring frame work</w:t>
+      </w:r>
+    </w:p>
+    <w:p>
+      <w:pPr>
+        <w:rPr>
+          <w:sz w:val="28"/>
+          <w:szCs w:val="28"/>
+        </w:rPr>
+      </w:pPr>
+      <w:r>
+        <w:rPr>
+          <w:sz w:val="28"/>
+          <w:szCs w:val="28"/>
+        </w:rPr>
+        <w:t xml:space="preserve">Step4 – to maintain and create object we need </w:t>
+      </w:r>
+      <w:proofErr w:type="spellStart"/>
+      <w:proofErr w:type="gramStart"/>
+      <w:r>
+        <w:rPr>
+          <w:sz w:val="28"/>
+          <w:szCs w:val="28"/>
+        </w:rPr>
+        <w:t>getbean</w:t>
+      </w:r>
+      <w:proofErr w:type="spellEnd"/>
+      <w:r>
+        <w:rPr>
+          <w:sz w:val="28"/>
+          <w:szCs w:val="28"/>
+        </w:rPr>
+        <w:t>(</w:t>
+      </w:r>
+      <w:proofErr w:type="gramEnd"/>
+      <w:r>
+        <w:rPr>
+          <w:sz w:val="28"/>
+          <w:szCs w:val="28"/>
+        </w:rPr>
+        <w:t xml:space="preserve">) </w:t>
+      </w:r>
+      <w:proofErr w:type="spellStart"/>
+      <w:r>
+        <w:rPr>
+          <w:sz w:val="28"/>
+          <w:szCs w:val="28"/>
+        </w:rPr>
+        <w:t>fuc</w:t>
+      </w:r>
+      <w:proofErr w:type="spellEnd"/>
+      <w:r>
+        <w:rPr>
+          <w:sz w:val="28"/>
+          <w:szCs w:val="28"/>
+        </w:rPr>
+        <w:t xml:space="preserve"> from any of the container</w:t>
+      </w:r>
+    </w:p>
+    <w:p>
+      <w:pPr>
+        <w:rPr>
+          <w:sz w:val="28"/>
+          <w:szCs w:val="28"/>
+        </w:rPr>
+      </w:pPr>
+      <w:r>
+        <w:rPr>
+          <w:sz w:val="28"/>
+          <w:szCs w:val="28"/>
+        </w:rPr>
+        <w:t>Step5</w:t>
+      </w:r>
+      <w:proofErr w:type="gramStart"/>
+      <w:r>
+        <w:rPr>
+          <w:sz w:val="28"/>
+          <w:szCs w:val="28"/>
+        </w:rPr>
+        <w:t>-  create</w:t>
+      </w:r>
+      <w:proofErr w:type="gramEnd"/>
+      <w:r>
+        <w:rPr>
+          <w:sz w:val="28"/>
+          <w:szCs w:val="28"/>
+        </w:rPr>
+        <w:t xml:space="preserve"> </w:t>
+      </w:r>
+      <w:proofErr w:type="spellStart"/>
+      <w:r>
+        <w:rPr>
+          <w:sz w:val="28"/>
+          <w:szCs w:val="28"/>
+        </w:rPr>
+        <w:t>beanfactory</w:t>
+      </w:r>
+      <w:proofErr w:type="spellEnd"/>
+      <w:r>
+        <w:rPr>
+          <w:sz w:val="28"/>
+          <w:szCs w:val="28"/>
+        </w:rPr>
+        <w:t xml:space="preserve"> container </w:t>
+      </w:r>
+      <w:r>
+        <w:rPr>
+          <w:sz w:val="28"/>
+          <w:szCs w:val="28"/>
+        </w:rPr>
+        <w:t xml:space="preserve">by specifying </w:t>
+      </w:r>
+      <w:r>
+        <w:rPr>
+          <w:sz w:val="28"/>
+          <w:szCs w:val="28"/>
+        </w:rPr>
+        <w:t>xml file</w:t>
+      </w:r>
+    </w:p>
+    <w:p>
+      <w:pPr>
+        <w:rPr>
+          <w:sz w:val="28"/>
+          <w:szCs w:val="28"/>
+        </w:rPr>
+      </w:pPr>
+      <w:r>
+        <w:rPr>
+          <w:sz w:val="28"/>
+          <w:szCs w:val="28"/>
+        </w:rPr>
+        <w:t xml:space="preserve">Step 6- create .xml </w:t>
+      </w:r>
+      <w:proofErr w:type="gramStart"/>
+      <w:r>
+        <w:rPr>
+          <w:sz w:val="28"/>
+          <w:szCs w:val="28"/>
+        </w:rPr>
+        <w:t>file ,to</w:t>
+      </w:r>
+      <w:proofErr w:type="gramEnd"/>
+      <w:r>
+        <w:rPr>
+          <w:sz w:val="28"/>
+          <w:szCs w:val="28"/>
+        </w:rPr>
+        <w:t xml:space="preserve"> map bean id s and classes</w:t>
+      </w:r>
+    </w:p>
+    <w:p>
+      <w:pPr>
+        <w:rPr>
+          <w:sz w:val="28"/>
+          <w:szCs w:val="28"/>
         </w:rPr>
       </w:pPr>
       <w:bookmarkStart w:id="0" w:name="_GoBack"/>
       <w:bookmarkEnd w:id="0"/>
+    </w:p>
+    <w:p>
+      <w:pPr>
+        <w:rPr>
+          <w:sz w:val="28"/>
+          <w:szCs w:val="28"/>
+        </w:rPr>
+      </w:pPr>
+    </w:p>
+    <w:p>
+      <w:pPr>
+        <w:rPr>
+          <w:szCs w:val="22"/>
+        </w:rPr>
+      </w:pPr>
     </w:p>
     <w:p/>
     <w:p/>
@@ -1605,7 +2087,7 @@
   <w:rsids>
     <w:rsidRoot w:val="0056001C"/>
     <w:rsid w:val="0056001C"/>
-    <w:rsid w:val="00AB2E67"/>
+    <w:rsid w:val="009818CC"/>
   </w:rsids>
   <m:mathPr>
     <m:mathFont m:val="Cambria Math"/>

</xml_diff>